<commit_message>
add install yaourt doc
</commit_message>
<xml_diff>
--- a/archlinux/archlinux系统环境配置.docx
+++ b/archlinux/archlinux系统环境配置.docx
@@ -6,6 +6,7 @@
       <w:pPr>
         <w:pStyle w:val="ac"/>
       </w:pPr>
+      <w:proofErr w:type="spellStart"/>
       <w:r>
         <w:t>A</w:t>
       </w:r>
@@ -15,6 +16,7 @@
         </w:rPr>
         <w:t>rchlinux</w:t>
       </w:r>
+      <w:proofErr w:type="spellEnd"/>
       <w:r>
         <w:rPr>
           <w:rFonts w:hint="eastAsia"/>
@@ -59,6 +61,8 @@
         </w:rPr>
         <w:t>新增用户：</w:t>
       </w:r>
+      <w:bookmarkStart w:id="0" w:name="_GoBack"/>
+      <w:bookmarkEnd w:id="0"/>
     </w:p>
     <w:p>
       <w:pPr>
@@ -69,17 +73,27 @@
         <w:rPr>
           <w:rFonts w:hint="eastAsia"/>
         </w:rPr>
-        <w:t>#useradd</w:t>
-      </w:r>
+        <w:t>$</w:t>
+      </w:r>
+      <w:proofErr w:type="spellStart"/>
+      <w:r>
+        <w:rPr>
+          <w:rFonts w:hint="eastAsia"/>
+        </w:rPr>
+        <w:t>useradd</w:t>
+      </w:r>
+      <w:proofErr w:type="spellEnd"/>
       <w:r>
         <w:t xml:space="preserve">-m -s /bin/bash </w:t>
       </w:r>
+      <w:proofErr w:type="spellStart"/>
       <w:r>
         <w:rPr>
           <w:rFonts w:hint="eastAsia"/>
         </w:rPr>
         <w:t>hexu</w:t>
       </w:r>
+      <w:proofErr w:type="spellEnd"/>
     </w:p>
     <w:p>
       <w:pPr>
@@ -96,12 +110,14 @@
         </w:rPr>
         <w:t>安装</w:t>
       </w:r>
+      <w:proofErr w:type="spellStart"/>
       <w:r>
         <w:rPr>
           <w:rFonts w:hint="eastAsia"/>
         </w:rPr>
         <w:t>sudo</w:t>
       </w:r>
+      <w:proofErr w:type="spellEnd"/>
       <w:r>
         <w:rPr>
           <w:rFonts w:hint="eastAsia"/>
@@ -130,8 +146,30 @@
         <w:rPr>
           <w:rFonts w:hint="eastAsia"/>
         </w:rPr>
-        <w:t>#pacman-S sudo</w:t>
-      </w:r>
+        <w:t>$</w:t>
+      </w:r>
+      <w:proofErr w:type="spellStart"/>
+      <w:r>
+        <w:rPr>
+          <w:rFonts w:hint="eastAsia"/>
+        </w:rPr>
+        <w:t>pacman</w:t>
+      </w:r>
+      <w:proofErr w:type="spellEnd"/>
+      <w:r>
+        <w:rPr>
+          <w:rFonts w:hint="eastAsia"/>
+        </w:rPr>
+        <w:t xml:space="preserve">-S </w:t>
+      </w:r>
+      <w:proofErr w:type="spellStart"/>
+      <w:r>
+        <w:rPr>
+          <w:rFonts w:hint="eastAsia"/>
+        </w:rPr>
+        <w:t>sudo</w:t>
+      </w:r>
+      <w:proofErr w:type="spellEnd"/>
     </w:p>
     <w:p>
       <w:pPr>
@@ -148,12 +186,14 @@
         </w:rPr>
         <w:t>修改</w:t>
       </w:r>
+      <w:proofErr w:type="spellStart"/>
       <w:r>
         <w:rPr>
           <w:rFonts w:hint="eastAsia"/>
         </w:rPr>
         <w:t>sudo</w:t>
       </w:r>
+      <w:proofErr w:type="spellEnd"/>
       <w:r>
         <w:rPr>
           <w:rFonts w:hint="eastAsia"/>
@@ -170,8 +210,36 @@
         <w:rPr>
           <w:rFonts w:hint="eastAsia"/>
         </w:rPr>
-        <w:t>#vi /etc/sudoers</w:t>
-      </w:r>
+        <w:t>$</w:t>
+      </w:r>
+      <w:r>
+        <w:rPr>
+          <w:rFonts w:hint="eastAsia"/>
+        </w:rPr>
+        <w:t>vi /</w:t>
+      </w:r>
+      <w:proofErr w:type="spellStart"/>
+      <w:r>
+        <w:rPr>
+          <w:rFonts w:hint="eastAsia"/>
+        </w:rPr>
+        <w:t>etc</w:t>
+      </w:r>
+      <w:proofErr w:type="spellEnd"/>
+      <w:r>
+        <w:rPr>
+          <w:rFonts w:hint="eastAsia"/>
+        </w:rPr>
+        <w:t>/</w:t>
+      </w:r>
+      <w:proofErr w:type="spellStart"/>
+      <w:r>
+        <w:rPr>
+          <w:rFonts w:hint="eastAsia"/>
+        </w:rPr>
+        <w:t>sudoers</w:t>
+      </w:r>
+      <w:proofErr w:type="spellEnd"/>
     </w:p>
     <w:p>
       <w:pPr>
@@ -286,7 +354,21 @@
         <w:rPr>
           <w:rFonts w:hint="eastAsia"/>
         </w:rPr>
-        <w:t>#pacman-S net-tools</w:t>
+        <w:t>$</w:t>
+      </w:r>
+      <w:proofErr w:type="spellStart"/>
+      <w:r>
+        <w:rPr>
+          <w:rFonts w:hint="eastAsia"/>
+        </w:rPr>
+        <w:t>pacman</w:t>
+      </w:r>
+      <w:proofErr w:type="spellEnd"/>
+      <w:r>
+        <w:rPr>
+          <w:rFonts w:hint="eastAsia"/>
+        </w:rPr>
+        <w:t>-S net-tools</w:t>
       </w:r>
     </w:p>
     <w:p>
@@ -300,9 +382,11 @@
       <w:r>
         <w:t>：</w:t>
       </w:r>
+      <w:proofErr w:type="spellStart"/>
       <w:r>
         <w:t>ifconfig,route</w:t>
       </w:r>
+      <w:proofErr w:type="spellEnd"/>
       <w:r>
         <w:t>在</w:t>
       </w:r>
@@ -312,33 +396,46 @@
       <w:r>
         <w:t>中，</w:t>
       </w:r>
+      <w:proofErr w:type="spellStart"/>
       <w:r>
         <w:t>nslookup,dig</w:t>
       </w:r>
+      <w:proofErr w:type="spellEnd"/>
       <w:r>
         <w:t>在</w:t>
       </w:r>
+      <w:proofErr w:type="spellStart"/>
       <w:r>
         <w:t>dnsutils</w:t>
       </w:r>
+      <w:proofErr w:type="spellEnd"/>
       <w:r>
         <w:t>中，</w:t>
       </w:r>
+      <w:proofErr w:type="spellStart"/>
       <w:r>
         <w:t>ftp,telnet</w:t>
       </w:r>
+      <w:proofErr w:type="spellEnd"/>
       <w:r>
         <w:t>等在</w:t>
       </w:r>
+      <w:proofErr w:type="spellStart"/>
       <w:r>
         <w:t>inetutils</w:t>
       </w:r>
+      <w:proofErr w:type="spellEnd"/>
       <w:r>
         <w:t>中</w:t>
       </w:r>
       <w:r>
-        <w:t>,ip</w:t>
-      </w:r>
+        <w:t>,</w:t>
+      </w:r>
+      <w:proofErr w:type="spellStart"/>
+      <w:r>
+        <w:t>ip</w:t>
+      </w:r>
+      <w:proofErr w:type="spellEnd"/>
       <w:r>
         <w:t>命令在</w:t>
       </w:r>
@@ -365,12 +462,14 @@
         </w:numPr>
         <w:ind w:firstLineChars="0"/>
       </w:pPr>
+      <w:proofErr w:type="spellStart"/>
       <w:r>
         <w:rPr>
           <w:rFonts w:hint="eastAsia"/>
         </w:rPr>
         <w:t>sshd</w:t>
       </w:r>
+      <w:proofErr w:type="spellEnd"/>
     </w:p>
     <w:p>
       <w:pPr>
@@ -387,12 +486,14 @@
         </w:rPr>
         <w:t>安装</w:t>
       </w:r>
+      <w:proofErr w:type="spellStart"/>
       <w:r>
         <w:rPr>
           <w:rFonts w:hint="eastAsia"/>
         </w:rPr>
         <w:t>sshd</w:t>
       </w:r>
+      <w:proofErr w:type="spellEnd"/>
     </w:p>
     <w:p>
       <w:pPr>
@@ -403,8 +504,22 @@
         <w:rPr>
           <w:rFonts w:hint="eastAsia"/>
         </w:rPr>
-        <w:t># pacman</w:t>
-      </w:r>
+        <w:t>$</w:t>
+      </w:r>
+      <w:r>
+        <w:rPr>
+          <w:rFonts w:hint="eastAsia"/>
+        </w:rPr>
+        <w:t xml:space="preserve"> </w:t>
+      </w:r>
+      <w:proofErr w:type="spellStart"/>
+      <w:r>
+        <w:rPr>
+          <w:rFonts w:hint="eastAsia"/>
+        </w:rPr>
+        <w:t>pacman</w:t>
+      </w:r>
+      <w:proofErr w:type="spellEnd"/>
       <w:r>
         <w:t xml:space="preserve"> -</w:t>
       </w:r>
@@ -412,8 +527,16 @@
         <w:rPr>
           <w:rFonts w:hint="eastAsia"/>
         </w:rPr>
-        <w:t>S openssh</w:t>
-      </w:r>
+        <w:t xml:space="preserve">S </w:t>
+      </w:r>
+      <w:proofErr w:type="spellStart"/>
+      <w:r>
+        <w:rPr>
+          <w:rFonts w:hint="eastAsia"/>
+        </w:rPr>
+        <w:t>openssh</w:t>
+      </w:r>
+      <w:proofErr w:type="spellEnd"/>
     </w:p>
     <w:p>
       <w:pPr>
@@ -430,12 +553,14 @@
         </w:rPr>
         <w:t>启动</w:t>
       </w:r>
+      <w:proofErr w:type="spellStart"/>
       <w:r>
         <w:rPr>
           <w:rFonts w:hint="eastAsia"/>
         </w:rPr>
         <w:t>sshd</w:t>
       </w:r>
+      <w:proofErr w:type="spellEnd"/>
     </w:p>
     <w:p>
       <w:pPr>
@@ -446,8 +571,36 @@
         <w:rPr>
           <w:rFonts w:hint="eastAsia"/>
         </w:rPr>
-        <w:t># systemctl start sshd</w:t>
-      </w:r>
+        <w:t>$</w:t>
+      </w:r>
+      <w:r>
+        <w:rPr>
+          <w:rFonts w:hint="eastAsia"/>
+        </w:rPr>
+        <w:t xml:space="preserve"> </w:t>
+      </w:r>
+      <w:proofErr w:type="spellStart"/>
+      <w:r>
+        <w:rPr>
+          <w:rFonts w:hint="eastAsia"/>
+        </w:rPr>
+        <w:t>systemctl</w:t>
+      </w:r>
+      <w:proofErr w:type="spellEnd"/>
+      <w:r>
+        <w:rPr>
+          <w:rFonts w:hint="eastAsia"/>
+        </w:rPr>
+        <w:t xml:space="preserve"> start </w:t>
+      </w:r>
+      <w:proofErr w:type="spellStart"/>
+      <w:r>
+        <w:rPr>
+          <w:rFonts w:hint="eastAsia"/>
+        </w:rPr>
+        <w:t>sshd</w:t>
+      </w:r>
+      <w:proofErr w:type="spellEnd"/>
     </w:p>
     <w:p>
       <w:pPr>
@@ -464,12 +617,14 @@
         </w:rPr>
         <w:t>开机启动</w:t>
       </w:r>
+      <w:proofErr w:type="spellStart"/>
       <w:r>
         <w:rPr>
           <w:rFonts w:hint="eastAsia"/>
         </w:rPr>
         <w:t>sshd</w:t>
       </w:r>
+      <w:proofErr w:type="spellEnd"/>
     </w:p>
     <w:p>
       <w:pPr>
@@ -480,8 +635,36 @@
         <w:rPr>
           <w:rFonts w:hint="eastAsia"/>
         </w:rPr>
-        <w:t># systemctl enable sshd</w:t>
-      </w:r>
+        <w:t>$</w:t>
+      </w:r>
+      <w:r>
+        <w:rPr>
+          <w:rFonts w:hint="eastAsia"/>
+        </w:rPr>
+        <w:t xml:space="preserve"> </w:t>
+      </w:r>
+      <w:proofErr w:type="spellStart"/>
+      <w:r>
+        <w:rPr>
+          <w:rFonts w:hint="eastAsia"/>
+        </w:rPr>
+        <w:t>systemctl</w:t>
+      </w:r>
+      <w:proofErr w:type="spellEnd"/>
+      <w:r>
+        <w:rPr>
+          <w:rFonts w:hint="eastAsia"/>
+        </w:rPr>
+        <w:t xml:space="preserve"> enable </w:t>
+      </w:r>
+      <w:proofErr w:type="spellStart"/>
+      <w:r>
+        <w:rPr>
+          <w:rFonts w:hint="eastAsia"/>
+        </w:rPr>
+        <w:t>sshd</w:t>
+      </w:r>
+      <w:proofErr w:type="spellEnd"/>
     </w:p>
     <w:p>
       <w:pPr>
@@ -494,12 +677,14 @@
         <w:ind w:firstLineChars="0"/>
         <w:jc w:val="left"/>
       </w:pPr>
+      <w:proofErr w:type="spellStart"/>
       <w:r>
         <w:rPr>
           <w:rFonts w:hint="eastAsia"/>
         </w:rPr>
         <w:t>ssh</w:t>
       </w:r>
+      <w:proofErr w:type="spellEnd"/>
       <w:r>
         <w:rPr>
           <w:rFonts w:hint="eastAsia"/>
@@ -530,11 +715,38 @@
         <w:rPr>
           <w:rFonts w:hint="eastAsia"/>
         </w:rPr>
-        <w:t xml:space="preserve"># </w:t>
-      </w:r>
-      <w:r>
-        <w:t>vi /etc/ssh/sshd_config</w:t>
-      </w:r>
+        <w:t>$</w:t>
+      </w:r>
+      <w:r>
+        <w:rPr>
+          <w:rFonts w:hint="eastAsia"/>
+        </w:rPr>
+        <w:t xml:space="preserve"> </w:t>
+      </w:r>
+      <w:r>
+        <w:t>vi /</w:t>
+      </w:r>
+      <w:proofErr w:type="spellStart"/>
+      <w:r>
+        <w:t>etc</w:t>
+      </w:r>
+      <w:proofErr w:type="spellEnd"/>
+      <w:r>
+        <w:t>/</w:t>
+      </w:r>
+      <w:proofErr w:type="spellStart"/>
+      <w:r>
+        <w:t>ssh</w:t>
+      </w:r>
+      <w:proofErr w:type="spellEnd"/>
+      <w:r>
+        <w:t>/</w:t>
+      </w:r>
+      <w:proofErr w:type="spellStart"/>
+      <w:r>
+        <w:t>sshd_config</w:t>
+      </w:r>
+      <w:proofErr w:type="spellEnd"/>
     </w:p>
     <w:p>
       <w:pPr>
@@ -613,9 +825,11 @@
       <w:r>
         <w:t>将</w:t>
       </w:r>
+      <w:proofErr w:type="spellStart"/>
       <w:r>
         <w:t>PermitRootLogin</w:t>
       </w:r>
+      <w:proofErr w:type="spellEnd"/>
       <w:r>
         <w:t>值改</w:t>
       </w:r>
@@ -676,7 +890,27 @@
         <w:rPr>
           <w:rFonts w:hint="eastAsia"/>
         </w:rPr>
-        <w:t># pacman -S vim</w:t>
+        <w:t>$</w:t>
+      </w:r>
+      <w:r>
+        <w:rPr>
+          <w:rFonts w:hint="eastAsia"/>
+        </w:rPr>
+        <w:t xml:space="preserve"> </w:t>
+      </w:r>
+      <w:proofErr w:type="spellStart"/>
+      <w:r>
+        <w:rPr>
+          <w:rFonts w:hint="eastAsia"/>
+        </w:rPr>
+        <w:t>pacman</w:t>
+      </w:r>
+      <w:proofErr w:type="spellEnd"/>
+      <w:r>
+        <w:rPr>
+          <w:rFonts w:hint="eastAsia"/>
+        </w:rPr>
+        <w:t xml:space="preserve"> -S vim</w:t>
       </w:r>
     </w:p>
     <w:p>
@@ -698,8 +932,16 @@
         <w:rPr>
           <w:rFonts w:hint="eastAsia"/>
         </w:rPr>
-        <w:t>.vimrc</w:t>
-      </w:r>
+        <w:t>.</w:t>
+      </w:r>
+      <w:proofErr w:type="spellStart"/>
+      <w:r>
+        <w:rPr>
+          <w:rFonts w:hint="eastAsia"/>
+        </w:rPr>
+        <w:t>vimrc</w:t>
+      </w:r>
+      <w:proofErr w:type="spellEnd"/>
     </w:p>
     <w:p>
       <w:pPr>
@@ -710,11 +952,43 @@
         <w:rPr>
           <w:rFonts w:hint="eastAsia"/>
         </w:rPr>
-        <w:t xml:space="preserve"># </w:t>
-      </w:r>
-      <w:r>
-        <w:t>cp /usr/share/vim/vim74/vimrc_example.vim .vimrc</w:t>
-      </w:r>
+        <w:t>$</w:t>
+      </w:r>
+      <w:r>
+        <w:rPr>
+          <w:rFonts w:hint="eastAsia"/>
+        </w:rPr>
+        <w:t xml:space="preserve"> </w:t>
+      </w:r>
+      <w:r>
+        <w:t xml:space="preserve">cp </w:t>
+      </w:r>
+      <w:proofErr w:type="gramStart"/>
+      <w:r>
+        <w:t>/</w:t>
+      </w:r>
+      <w:proofErr w:type="spellStart"/>
+      <w:r>
+        <w:t>usr</w:t>
+      </w:r>
+      <w:proofErr w:type="spellEnd"/>
+      <w:r>
+        <w:t>/share/vim/vim74/</w:t>
+      </w:r>
+      <w:proofErr w:type="spellStart"/>
+      <w:r>
+        <w:t>vimrc_example.vim</w:t>
+      </w:r>
+      <w:proofErr w:type="spellEnd"/>
+      <w:r>
+        <w:t xml:space="preserve"> .</w:t>
+      </w:r>
+      <w:proofErr w:type="spellStart"/>
+      <w:r>
+        <w:t>vimrc</w:t>
+      </w:r>
+      <w:proofErr w:type="spellEnd"/>
+      <w:proofErr w:type="gramEnd"/>
     </w:p>
     <w:p>
       <w:pPr>
@@ -761,11 +1035,19 @@
         <w:pStyle w:val="ae"/>
         <w:ind w:left="1080" w:firstLineChars="0" w:firstLine="0"/>
       </w:pPr>
-      <w:r>
-        <w:rPr>
-          <w:rFonts w:hint="eastAsia"/>
-        </w:rPr>
-        <w:t>settabstop=4</w:t>
+      <w:proofErr w:type="spellStart"/>
+      <w:r>
+        <w:rPr>
+          <w:rFonts w:hint="eastAsia"/>
+        </w:rPr>
+        <w:t>settabstop</w:t>
+      </w:r>
+      <w:proofErr w:type="spellEnd"/>
+      <w:r>
+        <w:rPr>
+          <w:rFonts w:hint="eastAsia"/>
+        </w:rPr>
+        <w:t>=4</w:t>
       </w:r>
     </w:p>
     <w:p>
@@ -864,7 +1146,21 @@
         <w:rPr>
           <w:rFonts w:hint="eastAsia"/>
         </w:rPr>
-        <w:t>set softtabstop=4</w:t>
+        <w:t xml:space="preserve">set </w:t>
+      </w:r>
+      <w:proofErr w:type="spellStart"/>
+      <w:r>
+        <w:rPr>
+          <w:rFonts w:hint="eastAsia"/>
+        </w:rPr>
+        <w:t>softtabstop</w:t>
+      </w:r>
+      <w:proofErr w:type="spellEnd"/>
+      <w:r>
+        <w:rPr>
+          <w:rFonts w:hint="eastAsia"/>
+        </w:rPr>
+        <w:t>=4</w:t>
       </w:r>
     </w:p>
     <w:p>
@@ -876,7 +1172,21 @@
         <w:rPr>
           <w:rFonts w:hint="eastAsia"/>
         </w:rPr>
-        <w:t>set shiftwidth=4</w:t>
+        <w:t xml:space="preserve">set </w:t>
+      </w:r>
+      <w:proofErr w:type="spellStart"/>
+      <w:r>
+        <w:rPr>
+          <w:rFonts w:hint="eastAsia"/>
+        </w:rPr>
+        <w:t>shiftwidth</w:t>
+      </w:r>
+      <w:proofErr w:type="spellEnd"/>
+      <w:r>
+        <w:rPr>
+          <w:rFonts w:hint="eastAsia"/>
+        </w:rPr>
+        <w:t>=4</w:t>
       </w:r>
     </w:p>
     <w:p>
@@ -968,8 +1278,16 @@
         <w:rPr>
           <w:rFonts w:hint="eastAsia"/>
         </w:rPr>
-        <w:t>set noexpandtab</w:t>
-      </w:r>
+        <w:t xml:space="preserve">set </w:t>
+      </w:r>
+      <w:proofErr w:type="spellStart"/>
+      <w:r>
+        <w:rPr>
+          <w:rFonts w:hint="eastAsia"/>
+        </w:rPr>
+        <w:t>noexpandtab</w:t>
+      </w:r>
+      <w:proofErr w:type="spellEnd"/>
     </w:p>
     <w:p>
       <w:pPr>
@@ -1056,11 +1374,19 @@
         <w:pStyle w:val="ae"/>
         <w:ind w:left="1080" w:firstLineChars="0" w:firstLine="0"/>
       </w:pPr>
-      <w:r>
-        <w:rPr>
-          <w:rFonts w:hint="eastAsia"/>
-        </w:rPr>
-        <w:t>colorscheme desert</w:t>
+      <w:proofErr w:type="spellStart"/>
+      <w:r>
+        <w:rPr>
+          <w:rFonts w:hint="eastAsia"/>
+        </w:rPr>
+        <w:t>colorscheme</w:t>
+      </w:r>
+      <w:proofErr w:type="spellEnd"/>
+      <w:r>
+        <w:rPr>
+          <w:rFonts w:hint="eastAsia"/>
+        </w:rPr>
+        <w:t xml:space="preserve"> desert</w:t>
       </w:r>
     </w:p>
     <w:p>
@@ -1072,7 +1398,21 @@
         <w:rPr>
           <w:rFonts w:hint="eastAsia"/>
         </w:rPr>
-        <w:t>(colorschemer on)</w:t>
+        <w:t>(</w:t>
+      </w:r>
+      <w:proofErr w:type="spellStart"/>
+      <w:r>
+        <w:rPr>
+          <w:rFonts w:hint="eastAsia"/>
+        </w:rPr>
+        <w:t>colorschemer</w:t>
+      </w:r>
+      <w:proofErr w:type="spellEnd"/>
+      <w:r>
+        <w:rPr>
+          <w:rFonts w:hint="eastAsia"/>
+        </w:rPr>
+        <w:t xml:space="preserve"> on)</w:t>
       </w:r>
     </w:p>
     <w:p>
@@ -1178,8 +1518,13 @@
         </w:rPr>
         <w:t xml:space="preserve"> </w:t>
       </w:r>
-      <w:r>
-        <w:t>termencoding=utf-8</w:t>
+      <w:proofErr w:type="spellStart"/>
+      <w:r>
+        <w:t>termencoding</w:t>
+      </w:r>
+      <w:proofErr w:type="spellEnd"/>
+      <w:r>
+        <w:t>=utf-8</w:t>
       </w:r>
     </w:p>
     <w:p>
@@ -1196,14 +1541,24 @@
         </w:rPr>
         <w:t xml:space="preserve"> </w:t>
       </w:r>
+      <w:proofErr w:type="spellStart"/>
       <w:r>
         <w:t>fileencoding</w:t>
       </w:r>
       <w:r>
         <w:t>s</w:t>
       </w:r>
-      <w:r>
-        <w:t>=utf-8,gb18030,gbk,gb2312,cp936</w:t>
+      <w:proofErr w:type="spellEnd"/>
+      <w:r>
+        <w:t>=utf-</w:t>
+      </w:r>
+      <w:proofErr w:type="gramStart"/>
+      <w:r>
+        <w:t>8,gb</w:t>
+      </w:r>
+      <w:proofErr w:type="gramEnd"/>
+      <w:r>
+        <w:t>18030,gbk,gb2312,cp936</w:t>
       </w:r>
     </w:p>
     <w:p>
@@ -1280,6 +1635,7 @@
         </w:numPr>
         <w:ind w:firstLineChars="0"/>
       </w:pPr>
+      <w:proofErr w:type="spellStart"/>
       <w:r>
         <w:rPr>
           <w:rFonts w:hint="eastAsia"/>
@@ -1292,6 +1648,7 @@
         </w:rPr>
         <w:t>ysql</w:t>
       </w:r>
+      <w:proofErr w:type="spellEnd"/>
     </w:p>
     <w:p>
       <w:pPr>
@@ -1308,12 +1665,14 @@
         </w:rPr>
         <w:t>安装</w:t>
       </w:r>
+      <w:proofErr w:type="spellStart"/>
       <w:r>
         <w:rPr>
           <w:rFonts w:hint="eastAsia"/>
         </w:rPr>
         <w:t>mysqld</w:t>
       </w:r>
+      <w:proofErr w:type="spellEnd"/>
     </w:p>
     <w:p>
       <w:pPr>
@@ -1328,11 +1687,33 @@
         <w:rPr>
           <w:rFonts w:hint="eastAsia"/>
         </w:rPr>
-        <w:t xml:space="preserve"># pacman -S </w:t>
-      </w:r>
+        <w:t>$</w:t>
+      </w:r>
+      <w:r>
+        <w:rPr>
+          <w:rFonts w:hint="eastAsia"/>
+        </w:rPr>
+        <w:t xml:space="preserve"> </w:t>
+      </w:r>
+      <w:proofErr w:type="spellStart"/>
+      <w:r>
+        <w:rPr>
+          <w:rFonts w:hint="eastAsia"/>
+        </w:rPr>
+        <w:t>pacman</w:t>
+      </w:r>
+      <w:proofErr w:type="spellEnd"/>
+      <w:r>
+        <w:rPr>
+          <w:rFonts w:hint="eastAsia"/>
+        </w:rPr>
+        <w:t xml:space="preserve"> -S </w:t>
+      </w:r>
+      <w:proofErr w:type="spellStart"/>
       <w:r>
         <w:t>mariadb</w:t>
       </w:r>
+      <w:proofErr w:type="spellEnd"/>
     </w:p>
     <w:p>
       <w:pPr>
@@ -1423,11 +1804,59 @@
         <w:rPr>
           <w:rFonts w:hint="eastAsia"/>
         </w:rPr>
-        <w:t xml:space="preserve"># </w:t>
-      </w:r>
-      <w:r>
-        <w:t>mysql_install_db --user=mysql --basedir=/usr --datadir=/var/lib/mysql</w:t>
-      </w:r>
+        <w:t>$</w:t>
+      </w:r>
+      <w:r>
+        <w:rPr>
+          <w:rFonts w:hint="eastAsia"/>
+        </w:rPr>
+        <w:t xml:space="preserve"> </w:t>
+      </w:r>
+      <w:proofErr w:type="spellStart"/>
+      <w:r>
+        <w:t>mysql_install_db</w:t>
+      </w:r>
+      <w:proofErr w:type="spellEnd"/>
+      <w:r>
+        <w:t xml:space="preserve"> --user=</w:t>
+      </w:r>
+      <w:proofErr w:type="spellStart"/>
+      <w:r>
+        <w:t>mysql</w:t>
+      </w:r>
+      <w:proofErr w:type="spellEnd"/>
+      <w:r>
+        <w:t xml:space="preserve"> --</w:t>
+      </w:r>
+      <w:proofErr w:type="spellStart"/>
+      <w:r>
+        <w:t>basedir</w:t>
+      </w:r>
+      <w:proofErr w:type="spellEnd"/>
+      <w:r>
+        <w:t>=/</w:t>
+      </w:r>
+      <w:proofErr w:type="spellStart"/>
+      <w:r>
+        <w:t>usr</w:t>
+      </w:r>
+      <w:proofErr w:type="spellEnd"/>
+      <w:r>
+        <w:t xml:space="preserve"> --</w:t>
+      </w:r>
+      <w:proofErr w:type="spellStart"/>
+      <w:r>
+        <w:t>datadir</w:t>
+      </w:r>
+      <w:proofErr w:type="spellEnd"/>
+      <w:r>
+        <w:t>=/var/lib/</w:t>
+      </w:r>
+      <w:proofErr w:type="spellStart"/>
+      <w:r>
+        <w:t>mysql</w:t>
+      </w:r>
+      <w:proofErr w:type="spellEnd"/>
     </w:p>
     <w:p>
       <w:pPr>
@@ -1500,12 +1929,14 @@
         </w:rPr>
         <w:t>启动</w:t>
       </w:r>
+      <w:proofErr w:type="spellStart"/>
       <w:r>
         <w:rPr>
           <w:rFonts w:hint="eastAsia"/>
         </w:rPr>
         <w:t>mysqld</w:t>
       </w:r>
+      <w:proofErr w:type="spellEnd"/>
     </w:p>
     <w:p>
       <w:pPr>
@@ -1516,8 +1947,36 @@
         <w:rPr>
           <w:rFonts w:hint="eastAsia"/>
         </w:rPr>
-        <w:t># systemctl start mysqld</w:t>
-      </w:r>
+        <w:t>$</w:t>
+      </w:r>
+      <w:r>
+        <w:rPr>
+          <w:rFonts w:hint="eastAsia"/>
+        </w:rPr>
+        <w:t xml:space="preserve"> </w:t>
+      </w:r>
+      <w:proofErr w:type="spellStart"/>
+      <w:r>
+        <w:rPr>
+          <w:rFonts w:hint="eastAsia"/>
+        </w:rPr>
+        <w:t>systemctl</w:t>
+      </w:r>
+      <w:proofErr w:type="spellEnd"/>
+      <w:r>
+        <w:rPr>
+          <w:rFonts w:hint="eastAsia"/>
+        </w:rPr>
+        <w:t xml:space="preserve"> start </w:t>
+      </w:r>
+      <w:proofErr w:type="spellStart"/>
+      <w:r>
+        <w:rPr>
+          <w:rFonts w:hint="eastAsia"/>
+        </w:rPr>
+        <w:t>mysqld</w:t>
+      </w:r>
+      <w:proofErr w:type="spellEnd"/>
     </w:p>
     <w:p>
       <w:pPr>
@@ -1534,12 +1993,14 @@
         </w:rPr>
         <w:t>开机启动</w:t>
       </w:r>
+      <w:proofErr w:type="spellStart"/>
       <w:r>
         <w:rPr>
           <w:rFonts w:hint="eastAsia"/>
         </w:rPr>
         <w:t>mysqld</w:t>
       </w:r>
+      <w:proofErr w:type="spellEnd"/>
     </w:p>
     <w:p>
       <w:pPr>
@@ -1550,8 +2011,36 @@
         <w:rPr>
           <w:rFonts w:hint="eastAsia"/>
         </w:rPr>
-        <w:t># systemctl enable mysqld</w:t>
-      </w:r>
+        <w:t>$</w:t>
+      </w:r>
+      <w:r>
+        <w:rPr>
+          <w:rFonts w:hint="eastAsia"/>
+        </w:rPr>
+        <w:t xml:space="preserve"> </w:t>
+      </w:r>
+      <w:proofErr w:type="spellStart"/>
+      <w:r>
+        <w:rPr>
+          <w:rFonts w:hint="eastAsia"/>
+        </w:rPr>
+        <w:t>systemctl</w:t>
+      </w:r>
+      <w:proofErr w:type="spellEnd"/>
+      <w:r>
+        <w:rPr>
+          <w:rFonts w:hint="eastAsia"/>
+        </w:rPr>
+        <w:t xml:space="preserve"> enable </w:t>
+      </w:r>
+      <w:proofErr w:type="spellStart"/>
+      <w:r>
+        <w:rPr>
+          <w:rFonts w:hint="eastAsia"/>
+        </w:rPr>
+        <w:t>mysqld</w:t>
+      </w:r>
+      <w:proofErr w:type="spellEnd"/>
     </w:p>
     <w:p/>
     <w:p>
@@ -1598,7 +2087,27 @@
         <w:rPr>
           <w:rFonts w:hint="eastAsia"/>
         </w:rPr>
-        <w:t># pacman -S boost</w:t>
+        <w:t>$</w:t>
+      </w:r>
+      <w:r>
+        <w:rPr>
+          <w:rFonts w:hint="eastAsia"/>
+        </w:rPr>
+        <w:t xml:space="preserve"> </w:t>
+      </w:r>
+      <w:proofErr w:type="spellStart"/>
+      <w:r>
+        <w:rPr>
+          <w:rFonts w:hint="eastAsia"/>
+        </w:rPr>
+        <w:t>pacman</w:t>
+      </w:r>
+      <w:proofErr w:type="spellEnd"/>
+      <w:r>
+        <w:rPr>
+          <w:rFonts w:hint="eastAsia"/>
+        </w:rPr>
+        <w:t xml:space="preserve"> -S boost</w:t>
       </w:r>
     </w:p>
     <w:p/>
@@ -1645,7 +2154,27 @@
         <w:rPr>
           <w:rFonts w:hint="eastAsia"/>
         </w:rPr>
-        <w:t># pacman -S thrift</w:t>
+        <w:t>$</w:t>
+      </w:r>
+      <w:r>
+        <w:rPr>
+          <w:rFonts w:hint="eastAsia"/>
+        </w:rPr>
+        <w:t xml:space="preserve"> </w:t>
+      </w:r>
+      <w:proofErr w:type="spellStart"/>
+      <w:r>
+        <w:rPr>
+          <w:rFonts w:hint="eastAsia"/>
+        </w:rPr>
+        <w:t>pacman</w:t>
+      </w:r>
+      <w:proofErr w:type="spellEnd"/>
+      <w:r>
+        <w:rPr>
+          <w:rFonts w:hint="eastAsia"/>
+        </w:rPr>
+        <w:t xml:space="preserve"> -S thrift</w:t>
       </w:r>
     </w:p>
     <w:p/>
@@ -1658,12 +2187,14 @@
         </w:numPr>
         <w:ind w:firstLineChars="0"/>
       </w:pPr>
+      <w:proofErr w:type="spellStart"/>
       <w:r>
         <w:rPr>
           <w:rFonts w:hint="eastAsia"/>
         </w:rPr>
         <w:t>bc</w:t>
       </w:r>
+      <w:proofErr w:type="spellEnd"/>
     </w:p>
     <w:p>
       <w:pPr>
@@ -1676,12 +2207,14 @@
         </w:rPr>
         <w:t>安装</w:t>
       </w:r>
+      <w:proofErr w:type="spellStart"/>
       <w:r>
         <w:rPr>
           <w:rFonts w:hint="eastAsia"/>
         </w:rPr>
         <w:t>bc</w:t>
       </w:r>
+      <w:proofErr w:type="spellEnd"/>
     </w:p>
     <w:p>
       <w:pPr>
@@ -1692,11 +2225,27 @@
         <w:rPr>
           <w:rFonts w:hint="eastAsia"/>
         </w:rPr>
-        <w:t xml:space="preserve"># </w:t>
-      </w:r>
-      <w:r>
-        <w:t>pacman -S bc</w:t>
-      </w:r>
+        <w:t>$</w:t>
+      </w:r>
+      <w:r>
+        <w:rPr>
+          <w:rFonts w:hint="eastAsia"/>
+        </w:rPr>
+        <w:t xml:space="preserve"> </w:t>
+      </w:r>
+      <w:proofErr w:type="spellStart"/>
+      <w:r>
+        <w:t>pacman</w:t>
+      </w:r>
+      <w:proofErr w:type="spellEnd"/>
+      <w:r>
+        <w:t xml:space="preserve"> -S </w:t>
+      </w:r>
+      <w:proofErr w:type="spellStart"/>
+      <w:r>
+        <w:t>bc</w:t>
+      </w:r>
+      <w:proofErr w:type="spellEnd"/>
     </w:p>
     <w:p/>
     <w:p>
@@ -1708,12 +2257,14 @@
         </w:numPr>
         <w:ind w:firstLineChars="0"/>
       </w:pPr>
+      <w:proofErr w:type="spellStart"/>
       <w:r>
         <w:rPr>
           <w:rFonts w:hint="eastAsia"/>
         </w:rPr>
         <w:t>cvs</w:t>
       </w:r>
+      <w:proofErr w:type="spellEnd"/>
     </w:p>
     <w:p>
       <w:pPr>
@@ -1726,12 +2277,14 @@
         </w:rPr>
         <w:t>安装</w:t>
       </w:r>
+      <w:proofErr w:type="spellStart"/>
       <w:r>
         <w:rPr>
           <w:rFonts w:hint="eastAsia"/>
         </w:rPr>
         <w:t>cvs</w:t>
       </w:r>
+      <w:proofErr w:type="spellEnd"/>
     </w:p>
     <w:p>
       <w:pPr>
@@ -1742,8 +2295,36 @@
         <w:rPr>
           <w:rFonts w:hint="eastAsia"/>
         </w:rPr>
-        <w:t># pacman -S cvs</w:t>
-      </w:r>
+        <w:t>$</w:t>
+      </w:r>
+      <w:r>
+        <w:rPr>
+          <w:rFonts w:hint="eastAsia"/>
+        </w:rPr>
+        <w:t xml:space="preserve"> </w:t>
+      </w:r>
+      <w:proofErr w:type="spellStart"/>
+      <w:r>
+        <w:rPr>
+          <w:rFonts w:hint="eastAsia"/>
+        </w:rPr>
+        <w:t>pacman</w:t>
+      </w:r>
+      <w:proofErr w:type="spellEnd"/>
+      <w:r>
+        <w:rPr>
+          <w:rFonts w:hint="eastAsia"/>
+        </w:rPr>
+        <w:t xml:space="preserve"> -S </w:t>
+      </w:r>
+      <w:proofErr w:type="spellStart"/>
+      <w:r>
+        <w:rPr>
+          <w:rFonts w:hint="eastAsia"/>
+        </w:rPr>
+        <w:t>cvs</w:t>
+      </w:r>
+      <w:proofErr w:type="spellEnd"/>
     </w:p>
     <w:p/>
     <w:p>
@@ -1755,12 +2336,14 @@
         </w:numPr>
         <w:ind w:firstLineChars="0"/>
       </w:pPr>
+      <w:proofErr w:type="spellStart"/>
       <w:r>
         <w:rPr>
           <w:rFonts w:hint="eastAsia"/>
         </w:rPr>
         <w:t>wget</w:t>
       </w:r>
+      <w:proofErr w:type="spellEnd"/>
     </w:p>
     <w:p>
       <w:pPr>
@@ -1773,12 +2356,14 @@
         </w:rPr>
         <w:t>安装</w:t>
       </w:r>
+      <w:proofErr w:type="spellStart"/>
       <w:r>
         <w:rPr>
           <w:rFonts w:hint="eastAsia"/>
         </w:rPr>
         <w:t>wget</w:t>
       </w:r>
+      <w:proofErr w:type="spellEnd"/>
     </w:p>
     <w:p>
       <w:pPr>
@@ -1789,8 +2374,36 @@
         <w:rPr>
           <w:rFonts w:hint="eastAsia"/>
         </w:rPr>
-        <w:t># pacman -S wget</w:t>
-      </w:r>
+        <w:t>$</w:t>
+      </w:r>
+      <w:r>
+        <w:rPr>
+          <w:rFonts w:hint="eastAsia"/>
+        </w:rPr>
+        <w:t xml:space="preserve"> </w:t>
+      </w:r>
+      <w:proofErr w:type="spellStart"/>
+      <w:r>
+        <w:rPr>
+          <w:rFonts w:hint="eastAsia"/>
+        </w:rPr>
+        <w:t>pacman</w:t>
+      </w:r>
+      <w:proofErr w:type="spellEnd"/>
+      <w:r>
+        <w:rPr>
+          <w:rFonts w:hint="eastAsia"/>
+        </w:rPr>
+        <w:t xml:space="preserve"> -S </w:t>
+      </w:r>
+      <w:proofErr w:type="spellStart"/>
+      <w:r>
+        <w:rPr>
+          <w:rFonts w:hint="eastAsia"/>
+        </w:rPr>
+        <w:t>wget</w:t>
+      </w:r>
+      <w:proofErr w:type="spellEnd"/>
     </w:p>
     <w:p/>
     <w:p>
@@ -1833,7 +2446,13 @@
         <w:rPr>
           <w:rFonts w:hint="eastAsia"/>
         </w:rPr>
-        <w:t># date -s YYYYMMDD</w:t>
+        <w:t>$</w:t>
+      </w:r>
+      <w:r>
+        <w:rPr>
+          <w:rFonts w:hint="eastAsia"/>
+        </w:rPr>
+        <w:t xml:space="preserve"> date -s YYYYMMDD</w:t>
       </w:r>
     </w:p>
     <w:p>
@@ -1845,8 +2464,30 @@
         <w:rPr>
           <w:rFonts w:hint="eastAsia"/>
         </w:rPr>
-        <w:t># date -s hh:mm:ss</w:t>
-      </w:r>
+        <w:t>$</w:t>
+      </w:r>
+      <w:r>
+        <w:rPr>
+          <w:rFonts w:hint="eastAsia"/>
+        </w:rPr>
+        <w:t xml:space="preserve"> date -s </w:t>
+      </w:r>
+      <w:proofErr w:type="spellStart"/>
+      <w:r>
+        <w:rPr>
+          <w:rFonts w:hint="eastAsia"/>
+        </w:rPr>
+        <w:t>hh:</w:t>
+      </w:r>
+      <w:proofErr w:type="gramStart"/>
+      <w:r>
+        <w:rPr>
+          <w:rFonts w:hint="eastAsia"/>
+        </w:rPr>
+        <w:t>mm:ss</w:t>
+      </w:r>
+      <w:proofErr w:type="spellEnd"/>
+      <w:proofErr w:type="gramEnd"/>
     </w:p>
     <w:p/>
     <w:p>
@@ -1858,12 +2499,14 @@
         </w:numPr>
         <w:ind w:firstLineChars="0"/>
       </w:pPr>
+      <w:proofErr w:type="spellStart"/>
       <w:r>
         <w:rPr>
           <w:rFonts w:hint="eastAsia"/>
         </w:rPr>
         <w:t>gtest</w:t>
       </w:r>
+      <w:proofErr w:type="spellEnd"/>
     </w:p>
     <w:p>
       <w:pPr>
@@ -1876,12 +2519,14 @@
         </w:rPr>
         <w:t>安装</w:t>
       </w:r>
+      <w:proofErr w:type="spellStart"/>
       <w:r>
         <w:rPr>
           <w:rFonts w:hint="eastAsia"/>
         </w:rPr>
         <w:t>gtest</w:t>
       </w:r>
+      <w:proofErr w:type="spellEnd"/>
     </w:p>
     <w:p>
       <w:pPr>
@@ -1892,8 +2537,36 @@
         <w:rPr>
           <w:rFonts w:hint="eastAsia"/>
         </w:rPr>
-        <w:t># pacman -S gtest</w:t>
-      </w:r>
+        <w:t>$</w:t>
+      </w:r>
+      <w:r>
+        <w:rPr>
+          <w:rFonts w:hint="eastAsia"/>
+        </w:rPr>
+        <w:t xml:space="preserve"> </w:t>
+      </w:r>
+      <w:proofErr w:type="spellStart"/>
+      <w:r>
+        <w:rPr>
+          <w:rFonts w:hint="eastAsia"/>
+        </w:rPr>
+        <w:t>pacman</w:t>
+      </w:r>
+      <w:proofErr w:type="spellEnd"/>
+      <w:r>
+        <w:rPr>
+          <w:rFonts w:hint="eastAsia"/>
+        </w:rPr>
+        <w:t xml:space="preserve"> -S </w:t>
+      </w:r>
+      <w:proofErr w:type="spellStart"/>
+      <w:r>
+        <w:rPr>
+          <w:rFonts w:hint="eastAsia"/>
+        </w:rPr>
+        <w:t>gtest</w:t>
+      </w:r>
+      <w:proofErr w:type="spellEnd"/>
     </w:p>
     <w:p/>
     <w:p>
@@ -1927,12 +2600,14 @@
         </w:rPr>
         <w:t>安装</w:t>
       </w:r>
+      <w:proofErr w:type="spellStart"/>
       <w:r>
         <w:rPr>
           <w:rFonts w:hint="eastAsia"/>
         </w:rPr>
         <w:t>cronie</w:t>
       </w:r>
+      <w:proofErr w:type="spellEnd"/>
     </w:p>
     <w:p>
       <w:pPr>
@@ -1943,8 +2618,36 @@
         <w:rPr>
           <w:rFonts w:hint="eastAsia"/>
         </w:rPr>
-        <w:t># pacman -S cronie</w:t>
-      </w:r>
+        <w:t>$</w:t>
+      </w:r>
+      <w:r>
+        <w:rPr>
+          <w:rFonts w:hint="eastAsia"/>
+        </w:rPr>
+        <w:t xml:space="preserve"> </w:t>
+      </w:r>
+      <w:proofErr w:type="spellStart"/>
+      <w:r>
+        <w:rPr>
+          <w:rFonts w:hint="eastAsia"/>
+        </w:rPr>
+        <w:t>pacman</w:t>
+      </w:r>
+      <w:proofErr w:type="spellEnd"/>
+      <w:r>
+        <w:rPr>
+          <w:rFonts w:hint="eastAsia"/>
+        </w:rPr>
+        <w:t xml:space="preserve"> -S </w:t>
+      </w:r>
+      <w:proofErr w:type="spellStart"/>
+      <w:r>
+        <w:rPr>
+          <w:rFonts w:hint="eastAsia"/>
+        </w:rPr>
+        <w:t>cronie</w:t>
+      </w:r>
+      <w:proofErr w:type="spellEnd"/>
     </w:p>
     <w:p>
       <w:pPr>
@@ -1961,12 +2664,14 @@
         </w:rPr>
         <w:t>启动</w:t>
       </w:r>
+      <w:proofErr w:type="spellStart"/>
       <w:r>
         <w:rPr>
           <w:rFonts w:hint="eastAsia"/>
         </w:rPr>
         <w:t>cronie.service</w:t>
       </w:r>
+      <w:proofErr w:type="spellEnd"/>
     </w:p>
     <w:p>
       <w:pPr>
@@ -1977,8 +2682,38 @@
         <w:rPr>
           <w:rFonts w:hint="eastAsia"/>
         </w:rPr>
-        <w:t># systemctl start cronie.service</w:t>
-      </w:r>
+        <w:t>$</w:t>
+      </w:r>
+      <w:r>
+        <w:rPr>
+          <w:rFonts w:hint="eastAsia"/>
+        </w:rPr>
+        <w:t xml:space="preserve"> </w:t>
+      </w:r>
+      <w:proofErr w:type="spellStart"/>
+      <w:r>
+        <w:rPr>
+          <w:rFonts w:hint="eastAsia"/>
+        </w:rPr>
+        <w:t>systemctl</w:t>
+      </w:r>
+      <w:proofErr w:type="spellEnd"/>
+      <w:r>
+        <w:rPr>
+          <w:rFonts w:hint="eastAsia"/>
+        </w:rPr>
+        <w:t xml:space="preserve"> start </w:t>
+      </w:r>
+      <w:proofErr w:type="spellStart"/>
+      <w:proofErr w:type="gramStart"/>
+      <w:r>
+        <w:rPr>
+          <w:rFonts w:hint="eastAsia"/>
+        </w:rPr>
+        <w:t>cronie.service</w:t>
+      </w:r>
+      <w:proofErr w:type="spellEnd"/>
+      <w:proofErr w:type="gramEnd"/>
     </w:p>
     <w:p>
       <w:pPr>
@@ -2005,8 +2740,38 @@
         <w:rPr>
           <w:rFonts w:hint="eastAsia"/>
         </w:rPr>
-        <w:t># systemctl enable cronie.service</w:t>
-      </w:r>
+        <w:t>$</w:t>
+      </w:r>
+      <w:r>
+        <w:rPr>
+          <w:rFonts w:hint="eastAsia"/>
+        </w:rPr>
+        <w:t xml:space="preserve"> </w:t>
+      </w:r>
+      <w:proofErr w:type="spellStart"/>
+      <w:r>
+        <w:rPr>
+          <w:rFonts w:hint="eastAsia"/>
+        </w:rPr>
+        <w:t>systemctl</w:t>
+      </w:r>
+      <w:proofErr w:type="spellEnd"/>
+      <w:r>
+        <w:rPr>
+          <w:rFonts w:hint="eastAsia"/>
+        </w:rPr>
+        <w:t xml:space="preserve"> enable </w:t>
+      </w:r>
+      <w:proofErr w:type="spellStart"/>
+      <w:proofErr w:type="gramStart"/>
+      <w:r>
+        <w:rPr>
+          <w:rFonts w:hint="eastAsia"/>
+        </w:rPr>
+        <w:t>cronie.service</w:t>
+      </w:r>
+      <w:proofErr w:type="spellEnd"/>
+      <w:proofErr w:type="gramEnd"/>
     </w:p>
     <w:p>
       <w:pPr>
@@ -2054,8 +2819,22 @@
         <w:rPr>
           <w:rFonts w:hint="eastAsia"/>
         </w:rPr>
-        <w:t># vim~/.bash_profile</w:t>
-      </w:r>
+        <w:t>$</w:t>
+      </w:r>
+      <w:r>
+        <w:rPr>
+          <w:rFonts w:hint="eastAsia"/>
+        </w:rPr>
+        <w:t xml:space="preserve"> vim~/.</w:t>
+      </w:r>
+      <w:proofErr w:type="spellStart"/>
+      <w:r>
+        <w:rPr>
+          <w:rFonts w:hint="eastAsia"/>
+        </w:rPr>
+        <w:t>bash_profile</w:t>
+      </w:r>
+      <w:proofErr w:type="spellEnd"/>
     </w:p>
     <w:p>
       <w:pPr>
@@ -2076,8 +2855,16 @@
         <w:rPr>
           <w:rFonts w:hint="eastAsia"/>
         </w:rPr>
-        <w:t>export CVSROOT=~/hx_cvs</w:t>
-      </w:r>
+        <w:t>export CVSROOT=~/</w:t>
+      </w:r>
+      <w:proofErr w:type="spellStart"/>
+      <w:r>
+        <w:rPr>
+          <w:rFonts w:hint="eastAsia"/>
+        </w:rPr>
+        <w:t>hx_cvs</w:t>
+      </w:r>
+      <w:proofErr w:type="spellEnd"/>
     </w:p>
     <w:p>
       <w:pPr>
@@ -2159,12 +2946,14 @@
         </w:numPr>
         <w:ind w:firstLineChars="0"/>
       </w:pPr>
+      <w:proofErr w:type="spellStart"/>
       <w:r>
         <w:rPr>
           <w:rFonts w:hint="eastAsia"/>
         </w:rPr>
         <w:t>ntpdate</w:t>
       </w:r>
+      <w:proofErr w:type="spellEnd"/>
     </w:p>
     <w:p>
       <w:pPr>
@@ -2191,7 +2980,27 @@
         <w:rPr>
           <w:rFonts w:hint="eastAsia"/>
         </w:rPr>
-        <w:t xml:space="preserve"># ntpdate </w:t>
+        <w:t>$</w:t>
+      </w:r>
+      <w:r>
+        <w:rPr>
+          <w:rFonts w:hint="eastAsia"/>
+        </w:rPr>
+        <w:t xml:space="preserve"> </w:t>
+      </w:r>
+      <w:proofErr w:type="spellStart"/>
+      <w:r>
+        <w:rPr>
+          <w:rFonts w:hint="eastAsia"/>
+        </w:rPr>
+        <w:t>ntpdate</w:t>
+      </w:r>
+      <w:proofErr w:type="spellEnd"/>
+      <w:r>
+        <w:rPr>
+          <w:rFonts w:hint="eastAsia"/>
+        </w:rPr>
+        <w:t xml:space="preserve"> </w:t>
       </w:r>
       <w:r>
         <w:rPr>
@@ -2225,11 +3034,38 @@
         <w:rPr>
           <w:rFonts w:hint="eastAsia"/>
         </w:rPr>
-        <w:t># vim</w:t>
-      </w:r>
-      <w:r>
-        <w:t>/usr/lib/systemd/system/ntpdate.service</w:t>
-      </w:r>
+        <w:t>$</w:t>
+      </w:r>
+      <w:r>
+        <w:rPr>
+          <w:rFonts w:hint="eastAsia"/>
+        </w:rPr>
+        <w:t xml:space="preserve"> vim</w:t>
+      </w:r>
+      <w:r>
+        <w:t>/</w:t>
+      </w:r>
+      <w:proofErr w:type="spellStart"/>
+      <w:r>
+        <w:t>usr</w:t>
+      </w:r>
+      <w:proofErr w:type="spellEnd"/>
+      <w:r>
+        <w:t>/lib/</w:t>
+      </w:r>
+      <w:proofErr w:type="spellStart"/>
+      <w:r>
+        <w:t>systemd</w:t>
+      </w:r>
+      <w:proofErr w:type="spellEnd"/>
+      <w:r>
+        <w:t>/system/</w:t>
+      </w:r>
+      <w:proofErr w:type="spellStart"/>
+      <w:r>
+        <w:t>ntpdate.service</w:t>
+      </w:r>
+      <w:proofErr w:type="spellEnd"/>
     </w:p>
     <w:p>
       <w:pPr>
@@ -2304,11 +3140,29 @@
         <w:rPr>
           <w:rFonts w:hint="eastAsia"/>
         </w:rPr>
-        <w:t xml:space="preserve"># </w:t>
-      </w:r>
-      <w:r>
-        <w:t>systemctl enable ntpdate.service</w:t>
-      </w:r>
+        <w:t>$</w:t>
+      </w:r>
+      <w:r>
+        <w:rPr>
+          <w:rFonts w:hint="eastAsia"/>
+        </w:rPr>
+        <w:t xml:space="preserve"> </w:t>
+      </w:r>
+      <w:proofErr w:type="spellStart"/>
+      <w:r>
+        <w:t>systemctl</w:t>
+      </w:r>
+      <w:proofErr w:type="spellEnd"/>
+      <w:r>
+        <w:t xml:space="preserve"> enable </w:t>
+      </w:r>
+      <w:proofErr w:type="spellStart"/>
+      <w:proofErr w:type="gramStart"/>
+      <w:r>
+        <w:t>ntpdate.service</w:t>
+      </w:r>
+      <w:proofErr w:type="spellEnd"/>
+      <w:proofErr w:type="gramEnd"/>
     </w:p>
     <w:p/>
     <w:p>
@@ -2351,10 +3205,18 @@
         <w:rPr>
           <w:rFonts w:hint="eastAsia"/>
         </w:rPr>
-        <w:t>#</w:t>
-      </w:r>
-      <w:r>
-        <w:t xml:space="preserve"> pacman -S b</w:t>
+        <w:t>$</w:t>
+      </w:r>
+      <w:r>
+        <w:t xml:space="preserve"> </w:t>
+      </w:r>
+      <w:proofErr w:type="spellStart"/>
+      <w:r>
+        <w:t>pacman</w:t>
+      </w:r>
+      <w:proofErr w:type="spellEnd"/>
+      <w:r>
+        <w:t xml:space="preserve"> -S b</w:t>
       </w:r>
       <w:r>
         <w:rPr>
@@ -2375,8 +3237,21 @@
         <w:ind w:left="360" w:firstLineChars="0" w:firstLine="0"/>
       </w:pPr>
       <w:r>
-        <w:t># vim .bashrc</w:t>
-      </w:r>
+        <w:t>$</w:t>
+      </w:r>
+      <w:r>
+        <w:t xml:space="preserve"> </w:t>
+      </w:r>
+      <w:proofErr w:type="gramStart"/>
+      <w:r>
+        <w:t>vim .</w:t>
+      </w:r>
+      <w:proofErr w:type="spellStart"/>
+      <w:r>
+        <w:t>bashrc</w:t>
+      </w:r>
+      <w:proofErr w:type="spellEnd"/>
+      <w:proofErr w:type="gramEnd"/>
     </w:p>
     <w:p>
       <w:pPr>
@@ -2447,13 +3322,7 @@
         </w:drawing>
       </w:r>
     </w:p>
-    <w:p>
-      <w:pPr>
-        <w:rPr>
-          <w:rFonts w:hint="eastAsia"/>
-        </w:rPr>
-      </w:pPr>
-    </w:p>
+    <w:p/>
     <w:p>
       <w:pPr>
         <w:pStyle w:val="ae"/>
@@ -2467,37 +3336,61 @@
         <w:rPr>
           <w:rFonts w:hint="eastAsia"/>
         </w:rPr>
-        <w:t>更新安装</w:t>
-      </w:r>
-      <w:bookmarkStart w:id="0" w:name="_GoBack"/>
-      <w:bookmarkEnd w:id="0"/>
-      <w:r>
-        <w:rPr>
-          <w:rFonts w:hint="eastAsia"/>
-        </w:rPr>
-        <w:t>秘钥</w:t>
-      </w:r>
+        <w:t>更新安装秘</w:t>
+      </w:r>
+      <w:proofErr w:type="gramStart"/>
+      <w:r>
+        <w:rPr>
+          <w:rFonts w:hint="eastAsia"/>
+        </w:rPr>
+        <w:t>钥</w:t>
+      </w:r>
+      <w:proofErr w:type="gramEnd"/>
     </w:p>
     <w:p>
       <w:pPr>
         <w:pStyle w:val="ae"/>
         <w:ind w:left="360" w:firstLineChars="0" w:firstLine="0"/>
-        <w:rPr>
-          <w:rFonts w:hint="eastAsia"/>
-        </w:rPr>
-      </w:pPr>
-      <w:r>
-        <w:rPr>
-          <w:rFonts w:hint="eastAsia"/>
-        </w:rPr>
-        <w:t>#</w:t>
+      </w:pPr>
+      <w:r>
+        <w:t>$</w:t>
       </w:r>
       <w:r>
         <w:t xml:space="preserve"> </w:t>
       </w:r>
-      <w:r>
-        <w:t>sudo pacman -Sy archlinux-keyring</w:t>
-      </w:r>
+      <w:proofErr w:type="spellStart"/>
+      <w:r>
+        <w:t>sudo</w:t>
+      </w:r>
+      <w:proofErr w:type="spellEnd"/>
+      <w:r>
+        <w:t xml:space="preserve"> </w:t>
+      </w:r>
+      <w:proofErr w:type="spellStart"/>
+      <w:r>
+        <w:t>pacman</w:t>
+      </w:r>
+      <w:proofErr w:type="spellEnd"/>
+      <w:r>
+        <w:t xml:space="preserve"> -Sy </w:t>
+      </w:r>
+      <w:proofErr w:type="spellStart"/>
+      <w:r>
+        <w:t>archlinux</w:t>
+      </w:r>
+      <w:proofErr w:type="spellEnd"/>
+      <w:r>
+        <w:t>-keyring</w:t>
+      </w:r>
+    </w:p>
+    <w:p>
+      <w:pPr>
+        <w:pStyle w:val="ae"/>
+        <w:ind w:left="360" w:firstLineChars="0" w:firstLine="0"/>
+        <w:rPr>
+          <w:rFonts w:hint="eastAsia"/>
+        </w:rPr>
+      </w:pPr>
     </w:p>
     <w:p>
       <w:pPr>
@@ -2508,6 +3401,168 @@
         </w:numPr>
         <w:ind w:firstLineChars="0"/>
       </w:pPr>
+      <w:r>
+        <w:rPr>
+          <w:rFonts w:hint="eastAsia"/>
+        </w:rPr>
+        <w:t>安装</w:t>
+      </w:r>
+      <w:r>
+        <w:rPr>
+          <w:rFonts w:hint="eastAsia"/>
+        </w:rPr>
+        <w:t>y</w:t>
+      </w:r>
+      <w:r>
+        <w:t>aourt</w:t>
+      </w:r>
+    </w:p>
+    <w:p>
+      <w:pPr>
+        <w:ind w:firstLine="360"/>
+      </w:pPr>
+      <w:r>
+        <w:t xml:space="preserve">$ </w:t>
+      </w:r>
+      <w:proofErr w:type="spellStart"/>
+      <w:r>
+        <w:t>sudo</w:t>
+      </w:r>
+      <w:proofErr w:type="spellEnd"/>
+      <w:r>
+        <w:t xml:space="preserve"> </w:t>
+      </w:r>
+      <w:proofErr w:type="spellStart"/>
+      <w:r>
+        <w:t>pacman</w:t>
+      </w:r>
+      <w:proofErr w:type="spellEnd"/>
+      <w:r>
+        <w:t xml:space="preserve"> -S --needed base-</w:t>
+      </w:r>
+      <w:proofErr w:type="spellStart"/>
+      <w:r>
+        <w:t>devel</w:t>
+      </w:r>
+      <w:proofErr w:type="spellEnd"/>
+      <w:r>
+        <w:t xml:space="preserve"> git </w:t>
+      </w:r>
+      <w:proofErr w:type="spellStart"/>
+      <w:r>
+        <w:t>wget</w:t>
+      </w:r>
+      <w:proofErr w:type="spellEnd"/>
+      <w:r>
+        <w:t xml:space="preserve"> </w:t>
+      </w:r>
+      <w:proofErr w:type="spellStart"/>
+      <w:r>
+        <w:t>yajl</w:t>
+      </w:r>
+      <w:proofErr w:type="spellEnd"/>
+    </w:p>
+    <w:p>
+      <w:pPr>
+        <w:ind w:firstLine="360"/>
+      </w:pPr>
+      <w:r>
+        <w:t>$ cd /</w:t>
+      </w:r>
+      <w:proofErr w:type="spellStart"/>
+      <w:r>
+        <w:t>tmp</w:t>
+      </w:r>
+      <w:proofErr w:type="spellEnd"/>
+    </w:p>
+    <w:p>
+      <w:pPr>
+        <w:ind w:firstLine="360"/>
+      </w:pPr>
+      <w:r>
+        <w:t>$ git clone https://aur.archlinux.org/package-query.git</w:t>
+      </w:r>
+    </w:p>
+    <w:p>
+      <w:pPr>
+        <w:ind w:firstLine="360"/>
+      </w:pPr>
+      <w:r>
+        <w:t>$ cd package-query/</w:t>
+      </w:r>
+    </w:p>
+    <w:p>
+      <w:pPr>
+        <w:ind w:firstLine="360"/>
+      </w:pPr>
+      <w:r>
+        <w:t xml:space="preserve">$ </w:t>
+      </w:r>
+      <w:proofErr w:type="spellStart"/>
+      <w:r>
+        <w:t>makepkg</w:t>
+      </w:r>
+      <w:proofErr w:type="spellEnd"/>
+      <w:r>
+        <w:t xml:space="preserve"> -</w:t>
+      </w:r>
+      <w:proofErr w:type="spellStart"/>
+      <w:r>
+        <w:t>si</w:t>
+      </w:r>
+      <w:proofErr w:type="spellEnd"/>
+      <w:r>
+        <w:t xml:space="preserve"> &amp;&amp; cd /</w:t>
+      </w:r>
+      <w:proofErr w:type="spellStart"/>
+      <w:r>
+        <w:t>tmp</w:t>
+      </w:r>
+      <w:proofErr w:type="spellEnd"/>
+      <w:r>
+        <w:t>/</w:t>
+      </w:r>
+    </w:p>
+    <w:p>
+      <w:pPr>
+        <w:ind w:firstLine="360"/>
+      </w:pPr>
+      <w:r>
+        <w:t>$ git clone https://aur.archlinux.org/yaourt.git</w:t>
+      </w:r>
+    </w:p>
+    <w:p>
+      <w:pPr>
+        <w:ind w:firstLine="360"/>
+      </w:pPr>
+      <w:r>
+        <w:t>$ cd yaourt/</w:t>
+      </w:r>
+    </w:p>
+    <w:p>
+      <w:pPr>
+        <w:pStyle w:val="ae"/>
+        <w:ind w:left="360" w:firstLineChars="0" w:firstLine="0"/>
+        <w:rPr>
+          <w:rFonts w:hint="eastAsia"/>
+        </w:rPr>
+      </w:pPr>
+      <w:r>
+        <w:t xml:space="preserve">$ </w:t>
+      </w:r>
+      <w:proofErr w:type="spellStart"/>
+      <w:r>
+        <w:t>makepkg</w:t>
+      </w:r>
+      <w:proofErr w:type="spellEnd"/>
+      <w:r>
+        <w:t xml:space="preserve"> -</w:t>
+      </w:r>
+      <w:proofErr w:type="spellStart"/>
+      <w:r>
+        <w:t>si</w:t>
+      </w:r>
+      <w:proofErr w:type="spellEnd"/>
     </w:p>
     <w:p>
       <w:pPr>
@@ -2591,7 +3646,6 @@
         <w:rPr>
           <w:rFonts w:hint="eastAsia"/>
         </w:rPr>
-        <w:lastRenderedPageBreak/>
         <w:t>7</w:t>
       </w:r>
       <w:r>
@@ -2675,8 +3729,16 @@
         <w:rPr>
           <w:rFonts w:hint="eastAsia"/>
         </w:rPr>
-        <w:t>15.  staticip</w:t>
-      </w:r>
+        <w:t xml:space="preserve">15.  </w:t>
+      </w:r>
+      <w:proofErr w:type="spellStart"/>
+      <w:r>
+        <w:rPr>
+          <w:rFonts w:hint="eastAsia"/>
+        </w:rPr>
+        <w:t>staticip</w:t>
+      </w:r>
+      <w:proofErr w:type="spellEnd"/>
     </w:p>
     <w:p>
       <w:r>
@@ -2697,7 +3759,13 @@
         <w:rPr>
           <w:rFonts w:hint="eastAsia"/>
         </w:rPr>
-        <w:t># ifconfig enp0s9 192.168.0.99 netmask 255.255.255.0</w:t>
+        <w:t>$</w:t>
+      </w:r>
+      <w:r>
+        <w:rPr>
+          <w:rFonts w:hint="eastAsia"/>
+        </w:rPr>
+        <w:t xml:space="preserve"> ifconfig enp0s9 192.168.0.99 netmask 255.255.255.0</w:t>
       </w:r>
     </w:p>
     <w:p/>
@@ -2714,11 +3782,30 @@
         <w:rPr>
           <w:rFonts w:hint="eastAsia"/>
         </w:rPr>
-        <w:t># cp</w:t>
-      </w:r>
-      <w:r>
-        <w:t>/etc/netctl</w:t>
-      </w:r>
+        <w:t>$</w:t>
+      </w:r>
+      <w:r>
+        <w:rPr>
+          <w:rFonts w:hint="eastAsia"/>
+        </w:rPr>
+        <w:t xml:space="preserve"> cp</w:t>
+      </w:r>
+      <w:r>
+        <w:t>/</w:t>
+      </w:r>
+      <w:proofErr w:type="spellStart"/>
+      <w:r>
+        <w:t>etc</w:t>
+      </w:r>
+      <w:proofErr w:type="spellEnd"/>
+      <w:r>
+        <w:t>/</w:t>
+      </w:r>
+      <w:proofErr w:type="spellStart"/>
+      <w:r>
+        <w:t>netctl</w:t>
+      </w:r>
+      <w:proofErr w:type="spellEnd"/>
       <w:r>
         <w:rPr>
           <w:rFonts w:hint="eastAsia"/>
@@ -2732,7 +3819,35 @@
         <w:rPr>
           <w:rFonts w:hint="eastAsia"/>
         </w:rPr>
-        <w:t xml:space="preserve"> /etc/netctl/</w:t>
+        <w:t xml:space="preserve"> /</w:t>
+      </w:r>
+      <w:proofErr w:type="spellStart"/>
+      <w:r>
+        <w:rPr>
+          <w:rFonts w:hint="eastAsia"/>
+        </w:rPr>
+        <w:t>etc</w:t>
+      </w:r>
+      <w:proofErr w:type="spellEnd"/>
+      <w:r>
+        <w:rPr>
+          <w:rFonts w:hint="eastAsia"/>
+        </w:rPr>
+        <w:t>/</w:t>
+      </w:r>
+      <w:proofErr w:type="spellStart"/>
+      <w:r>
+        <w:rPr>
+          <w:rFonts w:hint="eastAsia"/>
+        </w:rPr>
+        <w:t>netctl</w:t>
+      </w:r>
+      <w:proofErr w:type="spellEnd"/>
+      <w:r>
+        <w:rPr>
+          <w:rFonts w:hint="eastAsia"/>
+        </w:rPr>
+        <w:t>/</w:t>
       </w:r>
       <w:r>
         <w:t>ethernet-custom</w:t>
@@ -2743,7 +3858,41 @@
         <w:rPr>
           <w:rFonts w:hint="eastAsia"/>
         </w:rPr>
-        <w:t># vim /etc/netctl/</w:t>
+        <w:t>$</w:t>
+      </w:r>
+      <w:r>
+        <w:rPr>
+          <w:rFonts w:hint="eastAsia"/>
+        </w:rPr>
+        <w:t xml:space="preserve"> vim /</w:t>
+      </w:r>
+      <w:proofErr w:type="spellStart"/>
+      <w:r>
+        <w:rPr>
+          <w:rFonts w:hint="eastAsia"/>
+        </w:rPr>
+        <w:t>etc</w:t>
+      </w:r>
+      <w:proofErr w:type="spellEnd"/>
+      <w:r>
+        <w:rPr>
+          <w:rFonts w:hint="eastAsia"/>
+        </w:rPr>
+        <w:t>/</w:t>
+      </w:r>
+      <w:proofErr w:type="spellStart"/>
+      <w:r>
+        <w:rPr>
+          <w:rFonts w:hint="eastAsia"/>
+        </w:rPr>
+        <w:t>netctl</w:t>
+      </w:r>
+      <w:proofErr w:type="spellEnd"/>
+      <w:r>
+        <w:rPr>
+          <w:rFonts w:hint="eastAsia"/>
+        </w:rPr>
+        <w:t>/</w:t>
       </w:r>
       <w:r>
         <w:t>ethernet-custom</w:t>
@@ -2820,7 +3969,27 @@
         <w:rPr>
           <w:rFonts w:hint="eastAsia"/>
         </w:rPr>
-        <w:t xml:space="preserve"># netctl enable </w:t>
+        <w:t>$</w:t>
+      </w:r>
+      <w:r>
+        <w:rPr>
+          <w:rFonts w:hint="eastAsia"/>
+        </w:rPr>
+        <w:t xml:space="preserve"> </w:t>
+      </w:r>
+      <w:proofErr w:type="spellStart"/>
+      <w:r>
+        <w:rPr>
+          <w:rFonts w:hint="eastAsia"/>
+        </w:rPr>
+        <w:t>netctl</w:t>
+      </w:r>
+      <w:proofErr w:type="spellEnd"/>
+      <w:r>
+        <w:rPr>
+          <w:rFonts w:hint="eastAsia"/>
+        </w:rPr>
+        <w:t xml:space="preserve"> enable </w:t>
       </w:r>
       <w:r>
         <w:t>ethernet-custom</w:t>
@@ -2843,6 +4012,7 @@
         <w:rPr>
           <w:rFonts w:hint="eastAsia"/>
         </w:rPr>
+        <w:lastRenderedPageBreak/>
         <w:t>1</w:t>
       </w:r>
       <w:r>
@@ -2866,7 +4036,27 @@
         <w:rPr>
           <w:rFonts w:hint="eastAsia"/>
         </w:rPr>
-        <w:t xml:space="preserve"># pacman -S </w:t>
+        <w:t>$</w:t>
+      </w:r>
+      <w:r>
+        <w:rPr>
+          <w:rFonts w:hint="eastAsia"/>
+        </w:rPr>
+        <w:t xml:space="preserve"> </w:t>
+      </w:r>
+      <w:proofErr w:type="spellStart"/>
+      <w:r>
+        <w:rPr>
+          <w:rFonts w:hint="eastAsia"/>
+        </w:rPr>
+        <w:t>pacman</w:t>
+      </w:r>
+      <w:proofErr w:type="spellEnd"/>
+      <w:r>
+        <w:rPr>
+          <w:rFonts w:hint="eastAsia"/>
+        </w:rPr>
+        <w:t xml:space="preserve"> -S </w:t>
       </w:r>
       <w:r>
         <w:t>bash-completion</w:t>
@@ -2877,8 +4067,22 @@
         <w:rPr>
           <w:rFonts w:hint="eastAsia"/>
         </w:rPr>
-        <w:t># vim ~/.bash_profile</w:t>
-      </w:r>
+        <w:t>$</w:t>
+      </w:r>
+      <w:r>
+        <w:rPr>
+          <w:rFonts w:hint="eastAsia"/>
+        </w:rPr>
+        <w:t xml:space="preserve"> vim ~/.</w:t>
+      </w:r>
+      <w:proofErr w:type="spellStart"/>
+      <w:r>
+        <w:rPr>
+          <w:rFonts w:hint="eastAsia"/>
+        </w:rPr>
+        <w:t>bash_profile</w:t>
+      </w:r>
+      <w:proofErr w:type="spellEnd"/>
     </w:p>
     <w:p>
       <w:r>
@@ -2890,13 +4094,50 @@
     </w:p>
     <w:p>
       <w:r>
-        <w:t>[[ $PS1 &amp;&amp; -f /usr/share/bash-completion/bash_completion ]] &amp;&amp; \</w:t>
-      </w:r>
-    </w:p>
-    <w:p>
-      <w:r>
-        <w:t xml:space="preserve">        . /usr/share/bash-completion/bash_completion</w:t>
-      </w:r>
+        <w:t>[[ $PS1 &amp;&amp; -f /</w:t>
+      </w:r>
+      <w:proofErr w:type="spellStart"/>
+      <w:r>
+        <w:t>usr</w:t>
+      </w:r>
+      <w:proofErr w:type="spellEnd"/>
+      <w:r>
+        <w:t>/share/bash-completion/</w:t>
+      </w:r>
+      <w:proofErr w:type="spellStart"/>
+      <w:r>
+        <w:t>bash_</w:t>
+      </w:r>
+      <w:proofErr w:type="gramStart"/>
+      <w:r>
+        <w:t>completion</w:t>
+      </w:r>
+      <w:proofErr w:type="spellEnd"/>
+      <w:r>
+        <w:t xml:space="preserve"> ]</w:t>
+      </w:r>
+      <w:proofErr w:type="gramEnd"/>
+      <w:r>
+        <w:t>] &amp;&amp; \</w:t>
+      </w:r>
+    </w:p>
+    <w:p>
+      <w:r>
+        <w:t xml:space="preserve">        . /</w:t>
+      </w:r>
+      <w:proofErr w:type="spellStart"/>
+      <w:r>
+        <w:t>usr</w:t>
+      </w:r>
+      <w:proofErr w:type="spellEnd"/>
+      <w:r>
+        <w:t>/share/bash-completion/</w:t>
+      </w:r>
+      <w:proofErr w:type="spellStart"/>
+      <w:r>
+        <w:t>bash_completion</w:t>
+      </w:r>
+      <w:proofErr w:type="spellEnd"/>
     </w:p>
     <w:p>
       <w:pPr>
@@ -2994,8 +4235,38 @@
         <w:rPr>
           <w:rFonts w:hint="eastAsia"/>
         </w:rPr>
-        <w:t># systemctl status iptables.service</w:t>
-      </w:r>
+        <w:t>$</w:t>
+      </w:r>
+      <w:r>
+        <w:rPr>
+          <w:rFonts w:hint="eastAsia"/>
+        </w:rPr>
+        <w:t xml:space="preserve"> </w:t>
+      </w:r>
+      <w:proofErr w:type="spellStart"/>
+      <w:r>
+        <w:rPr>
+          <w:rFonts w:hint="eastAsia"/>
+        </w:rPr>
+        <w:t>systemctl</w:t>
+      </w:r>
+      <w:proofErr w:type="spellEnd"/>
+      <w:r>
+        <w:rPr>
+          <w:rFonts w:hint="eastAsia"/>
+        </w:rPr>
+        <w:t xml:space="preserve"> status </w:t>
+      </w:r>
+      <w:proofErr w:type="spellStart"/>
+      <w:proofErr w:type="gramStart"/>
+      <w:r>
+        <w:rPr>
+          <w:rFonts w:hint="eastAsia"/>
+        </w:rPr>
+        <w:t>iptables.service</w:t>
+      </w:r>
+      <w:proofErr w:type="spellEnd"/>
+      <w:proofErr w:type="gramEnd"/>
     </w:p>
     <w:p>
       <w:pPr>
@@ -3006,8 +4277,38 @@
         <w:rPr>
           <w:rFonts w:hint="eastAsia"/>
         </w:rPr>
-        <w:t># systemctl start iptables.service</w:t>
-      </w:r>
+        <w:t>$</w:t>
+      </w:r>
+      <w:r>
+        <w:rPr>
+          <w:rFonts w:hint="eastAsia"/>
+        </w:rPr>
+        <w:t xml:space="preserve"> </w:t>
+      </w:r>
+      <w:proofErr w:type="spellStart"/>
+      <w:r>
+        <w:rPr>
+          <w:rFonts w:hint="eastAsia"/>
+        </w:rPr>
+        <w:t>systemctl</w:t>
+      </w:r>
+      <w:proofErr w:type="spellEnd"/>
+      <w:r>
+        <w:rPr>
+          <w:rFonts w:hint="eastAsia"/>
+        </w:rPr>
+        <w:t xml:space="preserve"> start </w:t>
+      </w:r>
+      <w:proofErr w:type="spellStart"/>
+      <w:proofErr w:type="gramStart"/>
+      <w:r>
+        <w:rPr>
+          <w:rFonts w:hint="eastAsia"/>
+        </w:rPr>
+        <w:t>iptables.service</w:t>
+      </w:r>
+      <w:proofErr w:type="spellEnd"/>
+      <w:proofErr w:type="gramEnd"/>
     </w:p>
     <w:p>
       <w:pPr>
@@ -3018,8 +4319,38 @@
         <w:rPr>
           <w:rFonts w:hint="eastAsia"/>
         </w:rPr>
-        <w:t># systemctl stop iptables.service</w:t>
-      </w:r>
+        <w:t>$</w:t>
+      </w:r>
+      <w:r>
+        <w:rPr>
+          <w:rFonts w:hint="eastAsia"/>
+        </w:rPr>
+        <w:t xml:space="preserve"> </w:t>
+      </w:r>
+      <w:proofErr w:type="spellStart"/>
+      <w:r>
+        <w:rPr>
+          <w:rFonts w:hint="eastAsia"/>
+        </w:rPr>
+        <w:t>systemctl</w:t>
+      </w:r>
+      <w:proofErr w:type="spellEnd"/>
+      <w:r>
+        <w:rPr>
+          <w:rFonts w:hint="eastAsia"/>
+        </w:rPr>
+        <w:t xml:space="preserve"> stop </w:t>
+      </w:r>
+      <w:proofErr w:type="spellStart"/>
+      <w:proofErr w:type="gramStart"/>
+      <w:r>
+        <w:rPr>
+          <w:rFonts w:hint="eastAsia"/>
+        </w:rPr>
+        <w:t>iptables.service</w:t>
+      </w:r>
+      <w:proofErr w:type="spellEnd"/>
+      <w:proofErr w:type="gramEnd"/>
     </w:p>
     <w:p>
       <w:pPr>
@@ -3030,8 +4361,38 @@
         <w:rPr>
           <w:rFonts w:hint="eastAsia"/>
         </w:rPr>
-        <w:t># systemctl enable iptables.service</w:t>
-      </w:r>
+        <w:t>$</w:t>
+      </w:r>
+      <w:r>
+        <w:rPr>
+          <w:rFonts w:hint="eastAsia"/>
+        </w:rPr>
+        <w:t xml:space="preserve"> </w:t>
+      </w:r>
+      <w:proofErr w:type="spellStart"/>
+      <w:r>
+        <w:rPr>
+          <w:rFonts w:hint="eastAsia"/>
+        </w:rPr>
+        <w:t>systemctl</w:t>
+      </w:r>
+      <w:proofErr w:type="spellEnd"/>
+      <w:r>
+        <w:rPr>
+          <w:rFonts w:hint="eastAsia"/>
+        </w:rPr>
+        <w:t xml:space="preserve"> enable </w:t>
+      </w:r>
+      <w:proofErr w:type="spellStart"/>
+      <w:proofErr w:type="gramStart"/>
+      <w:r>
+        <w:rPr>
+          <w:rFonts w:hint="eastAsia"/>
+        </w:rPr>
+        <w:t>iptables.service</w:t>
+      </w:r>
+      <w:proofErr w:type="spellEnd"/>
+      <w:proofErr w:type="gramEnd"/>
     </w:p>
     <w:p>
       <w:pPr>
@@ -3111,14 +4472,78 @@
         <w:rPr>
           <w:rFonts w:hint="eastAsia"/>
         </w:rPr>
-        <w:t>如果启动失败，且原因如上图，</w:t>
-      </w:r>
-      <w:r>
-        <w:rPr>
-          <w:rFonts w:hint="eastAsia"/>
-        </w:rPr>
-        <w:t>cp /etc/iptables/empty.rules /etc/iptables/iptables.rules</w:t>
-      </w:r>
+        <w:t>如果启动失败，</w:t>
+      </w:r>
+      <w:proofErr w:type="gramStart"/>
+      <w:r>
+        <w:rPr>
+          <w:rFonts w:hint="eastAsia"/>
+        </w:rPr>
+        <w:t>且原因</w:t>
+      </w:r>
+      <w:proofErr w:type="gramEnd"/>
+      <w:r>
+        <w:rPr>
+          <w:rFonts w:hint="eastAsia"/>
+        </w:rPr>
+        <w:t>如上图，</w:t>
+      </w:r>
+      <w:r>
+        <w:rPr>
+          <w:rFonts w:hint="eastAsia"/>
+        </w:rPr>
+        <w:t>cp /</w:t>
+      </w:r>
+      <w:proofErr w:type="spellStart"/>
+      <w:r>
+        <w:rPr>
+          <w:rFonts w:hint="eastAsia"/>
+        </w:rPr>
+        <w:t>etc</w:t>
+      </w:r>
+      <w:proofErr w:type="spellEnd"/>
+      <w:r>
+        <w:rPr>
+          <w:rFonts w:hint="eastAsia"/>
+        </w:rPr>
+        <w:t>/iptables/</w:t>
+      </w:r>
+      <w:proofErr w:type="spellStart"/>
+      <w:r>
+        <w:rPr>
+          <w:rFonts w:hint="eastAsia"/>
+        </w:rPr>
+        <w:t>empty.rules</w:t>
+      </w:r>
+      <w:proofErr w:type="spellEnd"/>
+      <w:r>
+        <w:rPr>
+          <w:rFonts w:hint="eastAsia"/>
+        </w:rPr>
+        <w:t xml:space="preserve"> /</w:t>
+      </w:r>
+      <w:proofErr w:type="spellStart"/>
+      <w:r>
+        <w:rPr>
+          <w:rFonts w:hint="eastAsia"/>
+        </w:rPr>
+        <w:t>etc</w:t>
+      </w:r>
+      <w:proofErr w:type="spellEnd"/>
+      <w:r>
+        <w:rPr>
+          <w:rFonts w:hint="eastAsia"/>
+        </w:rPr>
+        <w:t>/iptables/</w:t>
+      </w:r>
+      <w:proofErr w:type="spellStart"/>
+      <w:r>
+        <w:rPr>
+          <w:rFonts w:hint="eastAsia"/>
+        </w:rPr>
+        <w:t>iptables.rules</w:t>
+      </w:r>
+      <w:proofErr w:type="spellEnd"/>
     </w:p>
     <w:p>
       <w:pPr>
@@ -3150,7 +4575,31 @@
         <w:jc w:val="left"/>
       </w:pPr>
       <w:r>
-        <w:t>iptables -A INPUT -s 192.168.1.54 -d 192.168.1.54 -p tcp --dport 9999 -j REJECT --reject-with tcp-reset</w:t>
+        <w:t xml:space="preserve">iptables -A INPUT -s 192.168.1.54 -d 192.168.1.54 -p </w:t>
+      </w:r>
+      <w:proofErr w:type="spellStart"/>
+      <w:r>
+        <w:t>tcp</w:t>
+      </w:r>
+      <w:proofErr w:type="spellEnd"/>
+      <w:r>
+        <w:t xml:space="preserve"> --</w:t>
+      </w:r>
+      <w:proofErr w:type="spellStart"/>
+      <w:r>
+        <w:t>dport</w:t>
+      </w:r>
+      <w:proofErr w:type="spellEnd"/>
+      <w:r>
+        <w:t xml:space="preserve"> 9999 -j REJECT --reject-with </w:t>
+      </w:r>
+      <w:proofErr w:type="spellStart"/>
+      <w:r>
+        <w:t>tcp</w:t>
+      </w:r>
+      <w:proofErr w:type="spellEnd"/>
+      <w:r>
+        <w:t>-reset</w:t>
       </w:r>
     </w:p>
     <w:p>
@@ -5054,7 +6503,7 @@
 </file>
 
 <file path=customXml/itemProps1.xml><?xml version="1.0" encoding="utf-8"?>
-<ds:datastoreItem xmlns:ds="http://schemas.openxmlformats.org/officeDocument/2006/customXml" ds:itemID="{81FA19DD-B6E8-4574-8966-8674222F8660}">
+<ds:datastoreItem xmlns:ds="http://schemas.openxmlformats.org/officeDocument/2006/customXml" ds:itemID="{3028DB80-013D-49EB-978E-020F5B1C008E}">
   <ds:schemaRefs>
     <ds:schemaRef ds:uri="http://schemas.openxmlformats.org/officeDocument/2006/bibliography"/>
   </ds:schemaRefs>

</xml_diff>